<commit_message>
Updated ASILs in Technical Safety Requirement according to review.
</commit_message>
<xml_diff>
--- a/Workspace/04_TechnicalSafetyConcept_LaneAssistance_MartinHintz.docx
+++ b/Workspace/04_TechnicalSafetyConcept_LaneAssistance_MartinHintz.docx
@@ -199,7 +199,7 @@
         <w:rPr>
           <w:b/>
         </w:rPr>
-        <w:t>1</w:t>
+        <w:t>2</w:t>
       </w:r>
     </w:p>
     <w:p>
@@ -219,7 +219,13 @@
         <w:rPr>
           <w:b/>
         </w:rPr>
-        <w:t>10</w:t>
+        <w:t>1</w:t>
+      </w:r>
+      <w:r>
+        <w:rPr>
+          <w:b/>
+        </w:rPr>
+        <w:t>1</w:t>
       </w:r>
       <w:r>
         <w:rPr>
@@ -231,7 +237,7 @@
         <w:rPr>
           <w:b/>
         </w:rPr>
-        <w:t>30</w:t>
+        <w:t>13</w:t>
       </w:r>
     </w:p>
     <w:p/>
@@ -325,8 +331,6 @@
         <w:lastRenderedPageBreak/>
         <w:t>Document history</w:t>
       </w:r>
-      <w:bookmarkStart w:id="8" w:name="_GoBack"/>
-      <w:bookmarkEnd w:id="8"/>
     </w:p>
     <w:tbl>
       <w:tblPr>
@@ -598,71 +602,167 @@
                 <w:sz w:val="22"/>
                 <w:szCs w:val="22"/>
               </w:rPr>
-              <w:t>1.</w:t>
-            </w:r>
-            <w:r>
+              <w:t>1.1</w:t>
+            </w:r>
+          </w:p>
+        </w:tc>
+        <w:tc>
+          <w:tcPr>
+            <w:tcW w:w="2100" w:type="dxa"/>
+          </w:tcPr>
+          <w:p>
+            <w:pPr>
+              <w:widowControl w:val="0"/>
+              <w:contextualSpacing w:val="0"/>
               <w:rPr>
                 <w:rFonts w:eastAsia="Calibri"/>
                 <w:sz w:val="22"/>
                 <w:szCs w:val="22"/>
               </w:rPr>
-              <w:t>1</w:t>
-            </w:r>
-          </w:p>
-        </w:tc>
-        <w:tc>
-          <w:tcPr>
-            <w:tcW w:w="2100" w:type="dxa"/>
-          </w:tcPr>
-          <w:p>
-            <w:pPr>
-              <w:widowControl w:val="0"/>
-              <w:contextualSpacing w:val="0"/>
+            </w:pPr>
+            <w:r>
               <w:rPr>
                 <w:rFonts w:eastAsia="Calibri"/>
                 <w:sz w:val="22"/>
                 <w:szCs w:val="22"/>
               </w:rPr>
-            </w:pPr>
-            <w:r>
+              <w:t>Martin Hintz</w:t>
+            </w:r>
+          </w:p>
+        </w:tc>
+        <w:tc>
+          <w:tcPr>
+            <w:tcW w:w="4785" w:type="dxa"/>
+          </w:tcPr>
+          <w:p>
+            <w:pPr>
+              <w:widowControl w:val="0"/>
+              <w:contextualSpacing w:val="0"/>
               <w:rPr>
                 <w:rFonts w:eastAsia="Calibri"/>
                 <w:sz w:val="22"/>
                 <w:szCs w:val="22"/>
               </w:rPr>
-              <w:t>Martin Hintz</w:t>
-            </w:r>
-          </w:p>
-        </w:tc>
-        <w:tc>
-          <w:tcPr>
-            <w:tcW w:w="4785" w:type="dxa"/>
-          </w:tcPr>
-          <w:p>
-            <w:pPr>
-              <w:widowControl w:val="0"/>
-              <w:contextualSpacing w:val="0"/>
+            </w:pPr>
+            <w:r>
               <w:rPr>
                 <w:rFonts w:eastAsia="Calibri"/>
                 <w:sz w:val="22"/>
                 <w:szCs w:val="22"/>
               </w:rPr>
-            </w:pPr>
-            <w:r>
+              <w:t>Layout and spelling corrections</w:t>
+            </w:r>
+          </w:p>
+        </w:tc>
+      </w:tr>
+      <w:tr>
+        <w:tc>
+          <w:tcPr>
+            <w:tcW w:w="1470" w:type="dxa"/>
+          </w:tcPr>
+          <w:p>
+            <w:pPr>
+              <w:widowControl w:val="0"/>
+              <w:contextualSpacing w:val="0"/>
               <w:rPr>
                 <w:rFonts w:eastAsia="Calibri"/>
                 <w:sz w:val="22"/>
                 <w:szCs w:val="22"/>
               </w:rPr>
-              <w:t>Layout and spelling corrections</w:t>
-            </w:r>
-          </w:p>
-        </w:tc>
-      </w:tr>
-      <w:tr>
-        <w:tc>
-          <w:tcPr>
-            <w:tcW w:w="1470" w:type="dxa"/>
+            </w:pPr>
+            <w:r>
+              <w:rPr>
+                <w:rFonts w:eastAsia="Calibri"/>
+                <w:sz w:val="22"/>
+                <w:szCs w:val="22"/>
+              </w:rPr>
+              <w:t>2017-1</w:t>
+            </w:r>
+            <w:r>
+              <w:rPr>
+                <w:rFonts w:eastAsia="Calibri"/>
+                <w:sz w:val="22"/>
+                <w:szCs w:val="22"/>
+              </w:rPr>
+              <w:t>1</w:t>
+            </w:r>
+            <w:r>
+              <w:rPr>
+                <w:rFonts w:eastAsia="Calibri"/>
+                <w:sz w:val="22"/>
+                <w:szCs w:val="22"/>
+              </w:rPr>
+              <w:t>-</w:t>
+            </w:r>
+            <w:r>
+              <w:rPr>
+                <w:rFonts w:eastAsia="Calibri"/>
+                <w:sz w:val="22"/>
+                <w:szCs w:val="22"/>
+              </w:rPr>
+              <w:t>13</w:t>
+            </w:r>
+          </w:p>
+        </w:tc>
+        <w:tc>
+          <w:tcPr>
+            <w:tcW w:w="1275" w:type="dxa"/>
+          </w:tcPr>
+          <w:p>
+            <w:pPr>
+              <w:widowControl w:val="0"/>
+              <w:contextualSpacing w:val="0"/>
+              <w:rPr>
+                <w:rFonts w:eastAsia="Calibri"/>
+                <w:sz w:val="22"/>
+                <w:szCs w:val="22"/>
+              </w:rPr>
+            </w:pPr>
+            <w:r>
+              <w:rPr>
+                <w:rFonts w:eastAsia="Calibri"/>
+                <w:sz w:val="22"/>
+                <w:szCs w:val="22"/>
+              </w:rPr>
+              <w:t>1.</w:t>
+            </w:r>
+            <w:r>
+              <w:rPr>
+                <w:rFonts w:eastAsia="Calibri"/>
+                <w:sz w:val="22"/>
+                <w:szCs w:val="22"/>
+              </w:rPr>
+              <w:t>2</w:t>
+            </w:r>
+          </w:p>
+        </w:tc>
+        <w:tc>
+          <w:tcPr>
+            <w:tcW w:w="2100" w:type="dxa"/>
+          </w:tcPr>
+          <w:p>
+            <w:pPr>
+              <w:widowControl w:val="0"/>
+              <w:contextualSpacing w:val="0"/>
+              <w:rPr>
+                <w:rFonts w:eastAsia="Calibri"/>
+                <w:sz w:val="22"/>
+                <w:szCs w:val="22"/>
+              </w:rPr>
+            </w:pPr>
+            <w:r>
+              <w:rPr>
+                <w:rFonts w:eastAsia="Calibri"/>
+                <w:sz w:val="22"/>
+                <w:szCs w:val="22"/>
+              </w:rPr>
+              <w:t>Martin Hintz</w:t>
+            </w:r>
+          </w:p>
+        </w:tc>
+        <w:tc>
+          <w:tcPr>
+            <w:tcW w:w="4785" w:type="dxa"/>
           </w:tcPr>
           <w:p>
             <w:pPr>
@@ -674,11 +774,21 @@
                 <w:szCs w:val="22"/>
               </w:rPr>
             </w:pPr>
-          </w:p>
-        </w:tc>
-        <w:tc>
-          <w:tcPr>
-            <w:tcW w:w="1275" w:type="dxa"/>
+            <w:r>
+              <w:rPr>
+                <w:rFonts w:eastAsia="Calibri"/>
+                <w:sz w:val="22"/>
+                <w:szCs w:val="22"/>
+              </w:rPr>
+              <w:t>Updated ASILs in Technical Safety Requirement</w:t>
+            </w:r>
+          </w:p>
+        </w:tc>
+      </w:tr>
+      <w:tr>
+        <w:tc>
+          <w:tcPr>
+            <w:tcW w:w="1470" w:type="dxa"/>
           </w:tcPr>
           <w:p>
             <w:pPr>
@@ -694,7 +804,7 @@
         </w:tc>
         <w:tc>
           <w:tcPr>
-            <w:tcW w:w="2100" w:type="dxa"/>
+            <w:tcW w:w="1275" w:type="dxa"/>
           </w:tcPr>
           <w:p>
             <w:pPr>
@@ -710,7 +820,7 @@
         </w:tc>
         <w:tc>
           <w:tcPr>
-            <w:tcW w:w="4785" w:type="dxa"/>
+            <w:tcW w:w="2100" w:type="dxa"/>
           </w:tcPr>
           <w:p>
             <w:pPr>
@@ -724,11 +834,9 @@
             </w:pPr>
           </w:p>
         </w:tc>
-      </w:tr>
-      <w:tr>
-        <w:tc>
-          <w:tcPr>
-            <w:tcW w:w="1470" w:type="dxa"/>
+        <w:tc>
+          <w:tcPr>
+            <w:tcW w:w="4785" w:type="dxa"/>
           </w:tcPr>
           <w:p>
             <w:pPr>
@@ -742,9 +850,11 @@
             </w:pPr>
           </w:p>
         </w:tc>
-        <w:tc>
-          <w:tcPr>
-            <w:tcW w:w="1275" w:type="dxa"/>
+      </w:tr>
+      <w:tr>
+        <w:tc>
+          <w:tcPr>
+            <w:tcW w:w="1470" w:type="dxa"/>
           </w:tcPr>
           <w:p>
             <w:pPr>
@@ -760,7 +870,7 @@
         </w:tc>
         <w:tc>
           <w:tcPr>
-            <w:tcW w:w="2100" w:type="dxa"/>
+            <w:tcW w:w="1275" w:type="dxa"/>
           </w:tcPr>
           <w:p>
             <w:pPr>
@@ -772,58 +882,8 @@
                 <w:szCs w:val="22"/>
               </w:rPr>
             </w:pPr>
-          </w:p>
-        </w:tc>
-        <w:tc>
-          <w:tcPr>
-            <w:tcW w:w="4785" w:type="dxa"/>
-          </w:tcPr>
-          <w:p>
-            <w:pPr>
-              <w:widowControl w:val="0"/>
-              <w:contextualSpacing w:val="0"/>
-              <w:rPr>
-                <w:rFonts w:ascii="Calibri" w:eastAsia="Calibri" w:hAnsi="Calibri" w:cs="Calibri"/>
-                <w:sz w:val="22"/>
-                <w:szCs w:val="22"/>
-              </w:rPr>
-            </w:pPr>
-          </w:p>
-        </w:tc>
-      </w:tr>
-      <w:tr>
-        <w:tc>
-          <w:tcPr>
-            <w:tcW w:w="1470" w:type="dxa"/>
-          </w:tcPr>
-          <w:p>
-            <w:pPr>
-              <w:widowControl w:val="0"/>
-              <w:contextualSpacing w:val="0"/>
-              <w:rPr>
-                <w:rFonts w:ascii="Calibri" w:eastAsia="Calibri" w:hAnsi="Calibri" w:cs="Calibri"/>
-                <w:sz w:val="22"/>
-                <w:szCs w:val="22"/>
-              </w:rPr>
-            </w:pPr>
-          </w:p>
-        </w:tc>
-        <w:tc>
-          <w:tcPr>
-            <w:tcW w:w="1275" w:type="dxa"/>
-          </w:tcPr>
-          <w:p>
-            <w:pPr>
-              <w:widowControl w:val="0"/>
-              <w:contextualSpacing w:val="0"/>
-              <w:rPr>
-                <w:rFonts w:ascii="Calibri" w:eastAsia="Calibri" w:hAnsi="Calibri" w:cs="Calibri"/>
-                <w:sz w:val="22"/>
-                <w:szCs w:val="22"/>
-              </w:rPr>
-            </w:pPr>
-            <w:bookmarkStart w:id="9" w:name="_2s8eyo1" w:colFirst="0" w:colLast="0"/>
-            <w:bookmarkEnd w:id="9"/>
+            <w:bookmarkStart w:id="8" w:name="_2s8eyo1" w:colFirst="0" w:colLast="0"/>
+            <w:bookmarkEnd w:id="8"/>
           </w:p>
         </w:tc>
         <w:tc>
@@ -867,8 +927,8 @@
         <w:spacing w:before="480" w:after="180" w:line="240" w:lineRule="auto"/>
         <w:contextualSpacing w:val="0"/>
       </w:pPr>
-      <w:bookmarkStart w:id="10" w:name="_dksuaje1rr9b" w:colFirst="0" w:colLast="0"/>
-      <w:bookmarkEnd w:id="10"/>
+      <w:bookmarkStart w:id="9" w:name="_dksuaje1rr9b" w:colFirst="0" w:colLast="0"/>
+      <w:bookmarkEnd w:id="9"/>
     </w:p>
     <w:p>
       <w:pPr>
@@ -877,11 +937,13 @@
           <w:szCs w:val="40"/>
         </w:rPr>
       </w:pPr>
-      <w:bookmarkStart w:id="11" w:name="_mpqza6jxmg1n" w:colFirst="0" w:colLast="0"/>
-      <w:bookmarkEnd w:id="11"/>
+      <w:bookmarkStart w:id="10" w:name="_mpqza6jxmg1n" w:colFirst="0" w:colLast="0"/>
+      <w:bookmarkEnd w:id="10"/>
       <w:r>
         <w:br w:type="page"/>
       </w:r>
+      <w:bookmarkStart w:id="11" w:name="_GoBack"/>
+      <w:bookmarkEnd w:id="11"/>
     </w:p>
     <w:p>
       <w:pPr>
@@ -4554,6 +4616,9 @@
               <w:widowControl w:val="0"/>
               <w:spacing w:line="240" w:lineRule="auto"/>
             </w:pPr>
+            <w:r>
+              <w:t>C</w:t>
+            </w:r>
           </w:p>
         </w:tc>
         <w:tc>
@@ -4699,6 +4764,9 @@
               <w:widowControl w:val="0"/>
               <w:spacing w:line="240" w:lineRule="auto"/>
             </w:pPr>
+            <w:r>
+              <w:t>C</w:t>
+            </w:r>
           </w:p>
         </w:tc>
         <w:tc>
@@ -4844,6 +4912,9 @@
               <w:widowControl w:val="0"/>
               <w:spacing w:line="240" w:lineRule="auto"/>
             </w:pPr>
+            <w:r>
+              <w:t>C</w:t>
+            </w:r>
           </w:p>
         </w:tc>
         <w:tc>
@@ -4989,6 +5060,9 @@
               <w:widowControl w:val="0"/>
               <w:spacing w:line="240" w:lineRule="auto"/>
             </w:pPr>
+            <w:r>
+              <w:t>C</w:t>
+            </w:r>
           </w:p>
         </w:tc>
         <w:tc>
@@ -5134,6 +5208,9 @@
               <w:widowControl w:val="0"/>
               <w:spacing w:line="240" w:lineRule="auto"/>
             </w:pPr>
+            <w:r>
+              <w:t>A</w:t>
+            </w:r>
           </w:p>
         </w:tc>
         <w:tc>
@@ -6529,6 +6606,9 @@
               <w:widowControl w:val="0"/>
               <w:spacing w:line="240" w:lineRule="auto"/>
             </w:pPr>
+            <w:r>
+              <w:t>B</w:t>
+            </w:r>
           </w:p>
         </w:tc>
         <w:tc>
@@ -6674,6 +6754,9 @@
               <w:widowControl w:val="0"/>
               <w:spacing w:line="240" w:lineRule="auto"/>
             </w:pPr>
+            <w:r>
+              <w:t>B</w:t>
+            </w:r>
           </w:p>
         </w:tc>
         <w:tc>
@@ -6819,6 +6902,9 @@
               <w:widowControl w:val="0"/>
               <w:spacing w:line="240" w:lineRule="auto"/>
             </w:pPr>
+            <w:r>
+              <w:t>B</w:t>
+            </w:r>
           </w:p>
         </w:tc>
         <w:tc>
@@ -6965,6 +7051,9 @@
               <w:widowControl w:val="0"/>
               <w:spacing w:line="240" w:lineRule="auto"/>
             </w:pPr>
+            <w:r>
+              <w:t>B</w:t>
+            </w:r>
           </w:p>
         </w:tc>
         <w:tc>
@@ -7110,6 +7199,9 @@
               <w:widowControl w:val="0"/>
               <w:spacing w:line="240" w:lineRule="auto"/>
             </w:pPr>
+            <w:r>
+              <w:t>A</w:t>
+            </w:r>
           </w:p>
         </w:tc>
         <w:tc>
@@ -9711,7 +9803,7 @@
   <a:extraClrSchemeLst/>
   <a:extLst>
     <a:ext uri="{05A4C25C-085E-4340-85A3-A5531E510DB2}">
-      <thm15:themeFamily xmlns:thm15="http://schemas.microsoft.com/office/thememl/2012/main" xmlns="" name="Office Theme" id="{62F939B6-93AF-4DB8-9C6B-D6C7DFDC589F}" vid="{4A3C46E8-61CC-4603-A589-7422A47A8E4A}"/>
+      <thm15:themeFamily xmlns="" xmlns:thm15="http://schemas.microsoft.com/office/thememl/2012/main" name="Office Theme" id="{62F939B6-93AF-4DB8-9C6B-D6C7DFDC589F}" vid="{4A3C46E8-61CC-4603-A589-7422A47A8E4A}"/>
     </a:ext>
   </a:extLst>
 </a:theme>

</xml_diff>